<commit_message>
Cleaned up word doc more and re ran all cells
</commit_message>
<xml_diff>
--- a/Data Science Questions.docx
+++ b/Data Science Questions.docx
@@ -28,6 +28,57 @@
     <w:p>
       <w:pPr>
         <w:pStyle w:val="Normal"/>
+        <w:rPr>
+          <w:b/>
+          <w:b/>
+          <w:sz w:val="26"/>
+          <w:szCs w:val="26"/>
+          <w:highlight w:val="white"/>
+        </w:rPr>
+      </w:pPr>
+      <w:r>
+        <w:rPr/>
+        <w:t>The github repo can be found at:</w:t>
+      </w:r>
+    </w:p>
+    <w:p>
+      <w:pPr>
+        <w:pStyle w:val="Normal"/>
+        <w:rPr>
+          <w:b/>
+          <w:b/>
+          <w:sz w:val="26"/>
+          <w:szCs w:val="26"/>
+          <w:highlight w:val="white"/>
+        </w:rPr>
+      </w:pPr>
+      <w:hyperlink r:id="rId3">
+        <w:r>
+          <w:rPr>
+            <w:rStyle w:val="InternetLink"/>
+          </w:rPr>
+          <w:t>https://github.com/jdclifton2/DataScienceQuestions</w:t>
+        </w:r>
+      </w:hyperlink>
+    </w:p>
+    <w:p>
+      <w:pPr>
+        <w:pStyle w:val="Normal"/>
+        <w:rPr>
+          <w:b/>
+          <w:b/>
+          <w:sz w:val="26"/>
+          <w:szCs w:val="26"/>
+          <w:highlight w:val="white"/>
+        </w:rPr>
+      </w:pPr>
+      <w:r>
+        <w:rPr/>
+      </w:r>
+    </w:p>
+    <w:p>
+      <w:pPr>
+        <w:pStyle w:val="Normal"/>
         <w:numPr>
           <w:ilvl w:val="0"/>
           <w:numId w:val="1"/>
@@ -70,6 +121,280 @@
       <w:pPr>
         <w:pStyle w:val="Normal"/>
         <w:ind w:left="720" w:hanging="0"/>
+        <w:rPr>
+          <w:sz w:val="26"/>
+          <w:szCs w:val="26"/>
+          <w:highlight w:val="white"/>
+        </w:rPr>
+      </w:pPr>
+      <w:r>
+        <w:rPr>
+          <w:sz w:val="26"/>
+          <w:szCs w:val="26"/>
+          <w:highlight w:val="white"/>
+        </w:rPr>
+      </w:r>
+    </w:p>
+    <w:p>
+      <w:pPr>
+        <w:pStyle w:val="Normal"/>
+        <w:ind w:left="720" w:hanging="0"/>
+        <w:rPr>
+          <w:sz w:val="26"/>
+          <w:szCs w:val="26"/>
+          <w:highlight w:val="white"/>
+        </w:rPr>
+      </w:pPr>
+      <w:r>
+        <w:rPr>
+          <w:sz w:val="26"/>
+          <w:szCs w:val="26"/>
+          <w:highlight w:val="white"/>
+        </w:rPr>
+      </w:r>
+    </w:p>
+    <w:tbl>
+      <w:tblPr>
+        <w:tblW w:w="4446" w:type="dxa"/>
+        <w:jc w:val="left"/>
+        <w:tblInd w:w="0" w:type="dxa"/>
+        <w:tblCellMar>
+          <w:top w:w="28" w:type="dxa"/>
+          <w:left w:w="28" w:type="dxa"/>
+          <w:bottom w:w="28" w:type="dxa"/>
+          <w:right w:w="28" w:type="dxa"/>
+        </w:tblCellMar>
+      </w:tblPr>
+      <w:tblGrid>
+        <w:gridCol w:w="4446"/>
+      </w:tblGrid>
+      <w:tr>
+        <w:trPr/>
+        <w:tc>
+          <w:tcPr>
+            <w:tcW w:w="4446" w:type="dxa"/>
+            <w:tcBorders/>
+            <w:vAlign w:val="center"/>
+          </w:tcPr>
+          <w:p>
+            <w:pPr>
+              <w:pStyle w:val="TableContents"/>
+              <w:rPr/>
+            </w:pPr>
+            <w:bookmarkStart w:id="0" w:name="LC1"/>
+            <w:bookmarkEnd w:id="0"/>
+            <w:r>
+              <w:rPr/>
+              <w:t>SELECT a.studentid, a.name, b.total_marks</w:t>
+            </w:r>
+          </w:p>
+        </w:tc>
+      </w:tr>
+    </w:tbl>
+    <w:tbl>
+      <w:tblPr>
+        <w:tblW w:w="4175" w:type="dxa"/>
+        <w:jc w:val="left"/>
+        <w:tblInd w:w="0" w:type="dxa"/>
+        <w:tblCellMar>
+          <w:top w:w="28" w:type="dxa"/>
+          <w:left w:w="28" w:type="dxa"/>
+          <w:bottom w:w="28" w:type="dxa"/>
+          <w:right w:w="28" w:type="dxa"/>
+        </w:tblCellMar>
+      </w:tblPr>
+      <w:tblGrid>
+        <w:gridCol w:w="4175"/>
+      </w:tblGrid>
+      <w:tr>
+        <w:trPr/>
+        <w:tc>
+          <w:tcPr>
+            <w:tcW w:w="4175" w:type="dxa"/>
+            <w:tcBorders/>
+            <w:vAlign w:val="center"/>
+          </w:tcPr>
+          <w:p>
+            <w:pPr>
+              <w:pStyle w:val="TableContents"/>
+              <w:rPr/>
+            </w:pPr>
+            <w:bookmarkStart w:id="1" w:name="LC2"/>
+            <w:bookmarkEnd w:id="1"/>
+            <w:r>
+              <w:rPr/>
+              <w:t>FROM name_table as a, mark_table as b</w:t>
+            </w:r>
+          </w:p>
+        </w:tc>
+      </w:tr>
+    </w:tbl>
+    <w:tbl>
+      <w:tblPr>
+        <w:tblW w:w="5553" w:type="dxa"/>
+        <w:jc w:val="left"/>
+        <w:tblInd w:w="0" w:type="dxa"/>
+        <w:tblCellMar>
+          <w:top w:w="28" w:type="dxa"/>
+          <w:left w:w="28" w:type="dxa"/>
+          <w:bottom w:w="28" w:type="dxa"/>
+          <w:right w:w="28" w:type="dxa"/>
+        </w:tblCellMar>
+      </w:tblPr>
+      <w:tblGrid>
+        <w:gridCol w:w="5553"/>
+      </w:tblGrid>
+      <w:tr>
+        <w:trPr/>
+        <w:tc>
+          <w:tcPr>
+            <w:tcW w:w="5553" w:type="dxa"/>
+            <w:tcBorders/>
+            <w:vAlign w:val="center"/>
+          </w:tcPr>
+          <w:p>
+            <w:pPr>
+              <w:pStyle w:val="TableContents"/>
+              <w:rPr/>
+            </w:pPr>
+            <w:bookmarkStart w:id="2" w:name="LC3"/>
+            <w:bookmarkEnd w:id="2"/>
+            <w:r>
+              <w:rPr/>
+              <w:t>WHERE a.studentid = b.studentid AND b.total_marks &gt;</w:t>
+            </w:r>
+          </w:p>
+        </w:tc>
+      </w:tr>
+    </w:tbl>
+    <w:tbl>
+      <w:tblPr>
+        <w:tblW w:w="2300" w:type="dxa"/>
+        <w:jc w:val="left"/>
+        <w:tblInd w:w="0" w:type="dxa"/>
+        <w:tblCellMar>
+          <w:top w:w="28" w:type="dxa"/>
+          <w:left w:w="28" w:type="dxa"/>
+          <w:bottom w:w="28" w:type="dxa"/>
+          <w:right w:w="28" w:type="dxa"/>
+        </w:tblCellMar>
+      </w:tblPr>
+      <w:tblGrid>
+        <w:gridCol w:w="2300"/>
+      </w:tblGrid>
+      <w:tr>
+        <w:trPr/>
+        <w:tc>
+          <w:tcPr>
+            <w:tcW w:w="2300" w:type="dxa"/>
+            <w:tcBorders/>
+            <w:vAlign w:val="center"/>
+          </w:tcPr>
+          <w:p>
+            <w:pPr>
+              <w:pStyle w:val="TableContents"/>
+              <w:rPr/>
+            </w:pPr>
+            <w:bookmarkStart w:id="3" w:name="LC4"/>
+            <w:bookmarkEnd w:id="3"/>
+            <w:r>
+              <w:rPr/>
+              <w:t>(SELECT total_marks</w:t>
+            </w:r>
+          </w:p>
+        </w:tc>
+      </w:tr>
+    </w:tbl>
+    <w:tbl>
+      <w:tblPr>
+        <w:tblW w:w="1963" w:type="dxa"/>
+        <w:jc w:val="left"/>
+        <w:tblInd w:w="0" w:type="dxa"/>
+        <w:tblCellMar>
+          <w:top w:w="28" w:type="dxa"/>
+          <w:left w:w="28" w:type="dxa"/>
+          <w:bottom w:w="28" w:type="dxa"/>
+          <w:right w:w="28" w:type="dxa"/>
+        </w:tblCellMar>
+      </w:tblPr>
+      <w:tblGrid>
+        <w:gridCol w:w="1963"/>
+      </w:tblGrid>
+      <w:tr>
+        <w:trPr/>
+        <w:tc>
+          <w:tcPr>
+            <w:tcW w:w="1963" w:type="dxa"/>
+            <w:tcBorders/>
+            <w:vAlign w:val="center"/>
+          </w:tcPr>
+          <w:p>
+            <w:pPr>
+              <w:pStyle w:val="TableContents"/>
+              <w:rPr/>
+            </w:pPr>
+            <w:bookmarkStart w:id="4" w:name="LC5"/>
+            <w:bookmarkEnd w:id="4"/>
+            <w:r>
+              <w:rPr/>
+              <w:t>FROM mark_table</w:t>
+            </w:r>
+          </w:p>
+        </w:tc>
+      </w:tr>
+    </w:tbl>
+    <w:p>
+      <w:pPr>
+        <w:pStyle w:val="TextBody"/>
+        <w:rPr>
+          <w:sz w:val="26"/>
+          <w:szCs w:val="26"/>
+          <w:highlight w:val="white"/>
+        </w:rPr>
+      </w:pPr>
+      <w:r>
+        <w:rPr/>
+        <w:t>where studentid = ‘V002’);</w:t>
+      </w:r>
+    </w:p>
+    <w:p>
+      <w:pPr>
+        <w:pStyle w:val="TextBody"/>
+        <w:rPr>
+          <w:sz w:val="26"/>
+          <w:szCs w:val="26"/>
+          <w:highlight w:val="white"/>
+        </w:rPr>
+      </w:pPr>
+      <w:r>
+        <w:rPr/>
+      </w:r>
+    </w:p>
+    <w:p>
+      <w:pPr>
+        <w:pStyle w:val="TextBody"/>
+        <w:rPr>
+          <w:sz w:val="26"/>
+          <w:szCs w:val="26"/>
+          <w:highlight w:val="white"/>
+        </w:rPr>
+      </w:pPr>
+      <w:r>
+        <w:rPr/>
+        <w:t xml:space="preserve">code version: </w:t>
+      </w:r>
+      <w:hyperlink r:id="rId5">
+        <w:r>
+          <w:rPr>
+            <w:rStyle w:val="InternetLink"/>
+          </w:rPr>
+          <w:t>https://github.com/jdclifton2/DataScienceQuestions/blob/main/query.sql</w:t>
+        </w:r>
+      </w:hyperlink>
+    </w:p>
+    <w:p>
+      <w:pPr>
+        <w:pStyle w:val="TextBody"/>
         <w:rPr>
           <w:sz w:val="26"/>
           <w:szCs w:val="26"/>
@@ -155,11 +480,380 @@
         </w:rPr>
       </w:pPr>
       <w:r>
-        <w:rPr>
-          <w:sz w:val="26"/>
-          <w:szCs w:val="26"/>
-          <w:highlight w:val="white"/>
-        </w:rPr>
+        <w:rPr/>
+      </w:r>
+    </w:p>
+    <w:p>
+      <w:pPr>
+        <w:pStyle w:val="PreformattedText"/>
+        <w:rPr>
+          <w:sz w:val="26"/>
+          <w:szCs w:val="26"/>
+          <w:highlight w:val="white"/>
+        </w:rPr>
+      </w:pPr>
+      <w:r>
+        <w:rPr/>
+        <w:t>def upper_if_e(name_table):</w:t>
+      </w:r>
+    </w:p>
+    <w:p>
+      <w:pPr>
+        <w:pStyle w:val="PreformattedText"/>
+        <w:rPr>
+          <w:sz w:val="26"/>
+          <w:szCs w:val="26"/>
+          <w:highlight w:val="white"/>
+        </w:rPr>
+      </w:pPr>
+      <w:r>
+        <w:rPr/>
+      </w:r>
+    </w:p>
+    <w:p>
+      <w:pPr>
+        <w:pStyle w:val="PreformattedText"/>
+        <w:rPr>
+          <w:sz w:val="26"/>
+          <w:szCs w:val="26"/>
+          <w:highlight w:val="white"/>
+        </w:rPr>
+      </w:pPr>
+      <w:r>
+        <w:rPr/>
+        <w:t xml:space="preserve">    </w:t>
+      </w:r>
+      <w:r>
+        <w:rPr/>
+        <w:t>"""</w:t>
+      </w:r>
+    </w:p>
+    <w:p>
+      <w:pPr>
+        <w:pStyle w:val="PreformattedText"/>
+        <w:rPr>
+          <w:sz w:val="26"/>
+          <w:szCs w:val="26"/>
+          <w:highlight w:val="white"/>
+        </w:rPr>
+      </w:pPr>
+      <w:r>
+        <w:rPr/>
+        <w:t xml:space="preserve">    </w:t>
+      </w:r>
+      <w:r>
+        <w:rPr/>
+        <w:t xml:space="preserve">returns a new data frame version of name_table, where each name containing the letter “e” is uppercased, </w:t>
+      </w:r>
+    </w:p>
+    <w:p>
+      <w:pPr>
+        <w:pStyle w:val="PreformattedText"/>
+        <w:rPr>
+          <w:sz w:val="26"/>
+          <w:szCs w:val="26"/>
+          <w:highlight w:val="white"/>
+        </w:rPr>
+      </w:pPr>
+      <w:r>
+        <w:rPr/>
+        <w:t xml:space="preserve">    </w:t>
+      </w:r>
+      <w:r>
+        <w:rPr/>
+        <w:t>and lowercased otherwise.</w:t>
+      </w:r>
+    </w:p>
+    <w:p>
+      <w:pPr>
+        <w:pStyle w:val="PreformattedText"/>
+        <w:rPr>
+          <w:sz w:val="26"/>
+          <w:szCs w:val="26"/>
+          <w:highlight w:val="white"/>
+        </w:rPr>
+      </w:pPr>
+      <w:r>
+        <w:rPr/>
+        <w:t xml:space="preserve">    </w:t>
+      </w:r>
+    </w:p>
+    <w:p>
+      <w:pPr>
+        <w:pStyle w:val="PreformattedText"/>
+        <w:rPr>
+          <w:sz w:val="26"/>
+          <w:szCs w:val="26"/>
+          <w:highlight w:val="white"/>
+        </w:rPr>
+      </w:pPr>
+      <w:r>
+        <w:rPr/>
+        <w:t xml:space="preserve">    </w:t>
+      </w:r>
+      <w:r>
+        <w:rPr/>
+        <w:t>:param name_table: A dataframe containing the names of people.</w:t>
+      </w:r>
+    </w:p>
+    <w:p>
+      <w:pPr>
+        <w:pStyle w:val="PreformattedText"/>
+        <w:rPr>
+          <w:sz w:val="26"/>
+          <w:szCs w:val="26"/>
+          <w:highlight w:val="white"/>
+        </w:rPr>
+      </w:pPr>
+      <w:r>
+        <w:rPr/>
+        <w:t xml:space="preserve">    </w:t>
+      </w:r>
+      <w:r>
+        <w:rPr/>
+        <w:t>:return: A new dataframe where every name that contained the letter 'e' is uppercased and names that</w:t>
+      </w:r>
+    </w:p>
+    <w:p>
+      <w:pPr>
+        <w:pStyle w:val="PreformattedText"/>
+        <w:rPr>
+          <w:sz w:val="26"/>
+          <w:szCs w:val="26"/>
+          <w:highlight w:val="white"/>
+        </w:rPr>
+      </w:pPr>
+      <w:r>
+        <w:rPr/>
+        <w:t xml:space="preserve">    </w:t>
+      </w:r>
+      <w:r>
+        <w:rPr/>
+        <w:t xml:space="preserve">did contain 'e' are lower cased. </w:t>
+      </w:r>
+    </w:p>
+    <w:p>
+      <w:pPr>
+        <w:pStyle w:val="PreformattedText"/>
+        <w:rPr>
+          <w:sz w:val="26"/>
+          <w:szCs w:val="26"/>
+          <w:highlight w:val="white"/>
+        </w:rPr>
+      </w:pPr>
+      <w:r>
+        <w:rPr/>
+        <w:t xml:space="preserve">    </w:t>
+      </w:r>
+      <w:r>
+        <w:rPr/>
+        <w:t>:rtype: Dataframe</w:t>
+      </w:r>
+    </w:p>
+    <w:p>
+      <w:pPr>
+        <w:pStyle w:val="PreformattedText"/>
+        <w:rPr>
+          <w:sz w:val="26"/>
+          <w:szCs w:val="26"/>
+          <w:highlight w:val="white"/>
+        </w:rPr>
+      </w:pPr>
+      <w:r>
+        <w:rPr/>
+        <w:t xml:space="preserve">    </w:t>
+      </w:r>
+    </w:p>
+    <w:p>
+      <w:pPr>
+        <w:pStyle w:val="PreformattedText"/>
+        <w:rPr>
+          <w:sz w:val="26"/>
+          <w:szCs w:val="26"/>
+          <w:highlight w:val="white"/>
+        </w:rPr>
+      </w:pPr>
+      <w:r>
+        <w:rPr/>
+        <w:t xml:space="preserve">    </w:t>
+      </w:r>
+      <w:r>
+        <w:rPr/>
+        <w:t>Example: “Edward” → “EDWARD”, “Bob” → “bob”</w:t>
+      </w:r>
+    </w:p>
+    <w:p>
+      <w:pPr>
+        <w:pStyle w:val="PreformattedText"/>
+        <w:rPr>
+          <w:sz w:val="26"/>
+          <w:szCs w:val="26"/>
+          <w:highlight w:val="white"/>
+        </w:rPr>
+      </w:pPr>
+      <w:r>
+        <w:rPr/>
+        <w:t xml:space="preserve">    </w:t>
+      </w:r>
+      <w:r>
+        <w:rPr/>
+        <w:t>"""</w:t>
+      </w:r>
+    </w:p>
+    <w:p>
+      <w:pPr>
+        <w:pStyle w:val="PreformattedText"/>
+        <w:rPr>
+          <w:sz w:val="26"/>
+          <w:szCs w:val="26"/>
+          <w:highlight w:val="white"/>
+        </w:rPr>
+      </w:pPr>
+      <w:r>
+        <w:rPr/>
+        <w:t xml:space="preserve">    </w:t>
+      </w:r>
+      <w:r>
+        <w:rPr/>
+        <w:t>names = name_table['Name']</w:t>
+      </w:r>
+    </w:p>
+    <w:p>
+      <w:pPr>
+        <w:pStyle w:val="PreformattedText"/>
+        <w:rPr>
+          <w:sz w:val="26"/>
+          <w:szCs w:val="26"/>
+          <w:highlight w:val="white"/>
+        </w:rPr>
+      </w:pPr>
+      <w:r>
+        <w:rPr/>
+        <w:t xml:space="preserve">    </w:t>
+      </w:r>
+      <w:r>
+        <w:rPr/>
+        <w:t>new_df = name_table.copy()</w:t>
+      </w:r>
+    </w:p>
+    <w:p>
+      <w:pPr>
+        <w:pStyle w:val="PreformattedText"/>
+        <w:rPr>
+          <w:sz w:val="26"/>
+          <w:szCs w:val="26"/>
+          <w:highlight w:val="white"/>
+        </w:rPr>
+      </w:pPr>
+      <w:r>
+        <w:rPr/>
+        <w:t xml:space="preserve">    </w:t>
+      </w:r>
+      <w:r>
+        <w:rPr/>
+        <w:t>#if the string does not contain e. ~ is the negation operator.</w:t>
+      </w:r>
+    </w:p>
+    <w:p>
+      <w:pPr>
+        <w:pStyle w:val="PreformattedText"/>
+        <w:rPr>
+          <w:sz w:val="26"/>
+          <w:szCs w:val="26"/>
+          <w:highlight w:val="white"/>
+        </w:rPr>
+      </w:pPr>
+      <w:r>
+        <w:rPr/>
+        <w:t xml:space="preserve">    </w:t>
+      </w:r>
+      <w:r>
+        <w:rPr/>
+        <w:t>new_df.loc[~ new_df.Name.str.contains('e'), 'Name'] = new_df.Name.str.lower()</w:t>
+      </w:r>
+    </w:p>
+    <w:p>
+      <w:pPr>
+        <w:pStyle w:val="PreformattedText"/>
+        <w:rPr>
+          <w:sz w:val="26"/>
+          <w:szCs w:val="26"/>
+          <w:highlight w:val="white"/>
+        </w:rPr>
+      </w:pPr>
+      <w:r>
+        <w:rPr/>
+        <w:t xml:space="preserve">    </w:t>
+      </w:r>
+      <w:r>
+        <w:rPr/>
+        <w:t>new_df.loc[new_df.Name.str.contains('e'), 'Name'] = new_df.Name.str.upper()</w:t>
+      </w:r>
+    </w:p>
+    <w:p>
+      <w:pPr>
+        <w:pStyle w:val="PreformattedText"/>
+        <w:rPr>
+          <w:sz w:val="26"/>
+          <w:szCs w:val="26"/>
+          <w:highlight w:val="white"/>
+        </w:rPr>
+      </w:pPr>
+      <w:r>
+        <w:rPr/>
+        <w:t xml:space="preserve">    </w:t>
+      </w:r>
+      <w:r>
+        <w:rPr/>
+        <w:t>return new_df</w:t>
+      </w:r>
+    </w:p>
+    <w:p>
+      <w:pPr>
+        <w:pStyle w:val="PreformattedText"/>
+        <w:rPr>
+          <w:sz w:val="26"/>
+          <w:szCs w:val="26"/>
+          <w:highlight w:val="white"/>
+        </w:rPr>
+      </w:pPr>
+      <w:r>
+        <w:rPr/>
+      </w:r>
+    </w:p>
+    <w:p>
+      <w:pPr>
+        <w:pStyle w:val="PreformattedText"/>
+        <w:rPr>
+          <w:sz w:val="26"/>
+          <w:szCs w:val="26"/>
+          <w:highlight w:val="white"/>
+        </w:rPr>
+      </w:pPr>
+      <w:r>
+        <w:rPr/>
+        <w:t xml:space="preserve">code version : </w:t>
+      </w:r>
+      <w:hyperlink r:id="rId7">
+        <w:r>
+          <w:rPr>
+            <w:rStyle w:val="InternetLink"/>
+          </w:rPr>
+          <w:t>https://github.com/jdclifton2/DataScienceQuestions/blob/main/DataScienceQuestions.ipynb</w:t>
+        </w:r>
+      </w:hyperlink>
+    </w:p>
+    <w:p>
+      <w:pPr>
+        <w:pStyle w:val="PreformattedText"/>
+        <w:rPr>
+          <w:sz w:val="26"/>
+          <w:szCs w:val="26"/>
+          <w:highlight w:val="white"/>
+        </w:rPr>
+      </w:pPr>
+      <w:r>
+        <w:rPr/>
       </w:r>
     </w:p>
     <w:p>
@@ -178,7 +872,378 @@
           <w:szCs w:val="26"/>
           <w:highlight w:val="white"/>
         </w:rPr>
+      </w:r>
+    </w:p>
+    <w:p>
+      <w:pPr>
+        <w:pStyle w:val="Normal"/>
+        <w:ind w:left="720" w:hanging="0"/>
+        <w:rPr>
+          <w:sz w:val="26"/>
+          <w:szCs w:val="26"/>
+          <w:highlight w:val="white"/>
+        </w:rPr>
+      </w:pPr>
+      <w:r>
+        <w:rPr>
+          <w:sz w:val="26"/>
+          <w:szCs w:val="26"/>
+          <w:highlight w:val="white"/>
+        </w:rPr>
         <w:t>c) Now write a function that takes in the output of 1) b) and mark_table and returns a data frame that summarizes the average grade of uppercase names and lowercase names</w:t>
+      </w:r>
+    </w:p>
+    <w:p>
+      <w:pPr>
+        <w:pStyle w:val="PreformattedText"/>
+        <w:ind w:left="720" w:hanging="0"/>
+        <w:rPr>
+          <w:sz w:val="26"/>
+          <w:szCs w:val="26"/>
+          <w:highlight w:val="white"/>
+        </w:rPr>
+      </w:pPr>
+      <w:r>
+        <w:rPr>
+          <w:sz w:val="26"/>
+          <w:szCs w:val="26"/>
+          <w:highlight w:val="white"/>
+        </w:rPr>
+        <w:t>def summarize_avg_grade(new_name_table, mark_table):</w:t>
+      </w:r>
+    </w:p>
+    <w:p>
+      <w:pPr>
+        <w:pStyle w:val="PreformattedText"/>
+        <w:rPr>
+          <w:sz w:val="26"/>
+          <w:szCs w:val="26"/>
+          <w:highlight w:val="white"/>
+        </w:rPr>
+      </w:pPr>
+      <w:r>
+        <w:rPr/>
+        <w:t xml:space="preserve">    </w:t>
+      </w:r>
+      <w:r>
+        <w:rPr/>
+        <w:t>"""</w:t>
+      </w:r>
+    </w:p>
+    <w:p>
+      <w:pPr>
+        <w:pStyle w:val="PreformattedText"/>
+        <w:rPr>
+          <w:sz w:val="26"/>
+          <w:szCs w:val="26"/>
+          <w:highlight w:val="white"/>
+        </w:rPr>
+      </w:pPr>
+      <w:r>
+        <w:rPr/>
+        <w:t xml:space="preserve">    </w:t>
+      </w:r>
+      <w:r>
+        <w:rPr/>
+        <w:t xml:space="preserve">returns a new data frame containing the average of the grades contained within mark_table for uppercased </w:t>
+      </w:r>
+    </w:p>
+    <w:p>
+      <w:pPr>
+        <w:pStyle w:val="PreformattedText"/>
+        <w:rPr>
+          <w:sz w:val="26"/>
+          <w:szCs w:val="26"/>
+          <w:highlight w:val="white"/>
+        </w:rPr>
+      </w:pPr>
+      <w:r>
+        <w:rPr/>
+        <w:t xml:space="preserve">    </w:t>
+      </w:r>
+      <w:r>
+        <w:rPr/>
+        <w:t>names and lowercased names contained within new_name_table.</w:t>
+      </w:r>
+    </w:p>
+    <w:p>
+      <w:pPr>
+        <w:pStyle w:val="PreformattedText"/>
+        <w:rPr>
+          <w:sz w:val="26"/>
+          <w:szCs w:val="26"/>
+          <w:highlight w:val="white"/>
+        </w:rPr>
+      </w:pPr>
+      <w:r>
+        <w:rPr/>
+        <w:t xml:space="preserve">    </w:t>
+      </w:r>
+    </w:p>
+    <w:p>
+      <w:pPr>
+        <w:pStyle w:val="PreformattedText"/>
+        <w:rPr>
+          <w:sz w:val="26"/>
+          <w:szCs w:val="26"/>
+          <w:highlight w:val="white"/>
+        </w:rPr>
+      </w:pPr>
+      <w:r>
+        <w:rPr/>
+        <w:t xml:space="preserve">    </w:t>
+      </w:r>
+      <w:r>
+        <w:rPr/>
+        <w:t>:param new_name_table: A dataframe containing the names of people. The names should be all uppercased or all</w:t>
+      </w:r>
+    </w:p>
+    <w:p>
+      <w:pPr>
+        <w:pStyle w:val="PreformattedText"/>
+        <w:rPr>
+          <w:sz w:val="26"/>
+          <w:szCs w:val="26"/>
+          <w:highlight w:val="white"/>
+        </w:rPr>
+      </w:pPr>
+      <w:r>
+        <w:rPr/>
+        <w:t xml:space="preserve">    </w:t>
+      </w:r>
+      <w:r>
+        <w:rPr/>
+        <w:t>lowercased.</w:t>
+      </w:r>
+    </w:p>
+    <w:p>
+      <w:pPr>
+        <w:pStyle w:val="PreformattedText"/>
+        <w:rPr>
+          <w:sz w:val="26"/>
+          <w:szCs w:val="26"/>
+          <w:highlight w:val="white"/>
+        </w:rPr>
+      </w:pPr>
+      <w:r>
+        <w:rPr/>
+        <w:t xml:space="preserve">    </w:t>
+      </w:r>
+      <w:r>
+        <w:rPr/>
+        <w:t>:param mark_table: A dataframe containing grades.</w:t>
+      </w:r>
+    </w:p>
+    <w:p>
+      <w:pPr>
+        <w:pStyle w:val="PreformattedText"/>
+        <w:rPr>
+          <w:sz w:val="26"/>
+          <w:szCs w:val="26"/>
+          <w:highlight w:val="white"/>
+        </w:rPr>
+      </w:pPr>
+      <w:r>
+        <w:rPr/>
+        <w:t xml:space="preserve">    </w:t>
+      </w:r>
+      <w:r>
+        <w:rPr/>
+        <w:t>:return: A new dataframe containing the average score for upper case names and lower case names.</w:t>
+      </w:r>
+    </w:p>
+    <w:p>
+      <w:pPr>
+        <w:pStyle w:val="PreformattedText"/>
+        <w:rPr>
+          <w:sz w:val="26"/>
+          <w:szCs w:val="26"/>
+          <w:highlight w:val="white"/>
+        </w:rPr>
+      </w:pPr>
+      <w:r>
+        <w:rPr/>
+        <w:t xml:space="preserve">    </w:t>
+      </w:r>
+      <w:r>
+        <w:rPr/>
+        <w:t>:rtype: Dataframe</w:t>
+      </w:r>
+    </w:p>
+    <w:p>
+      <w:pPr>
+        <w:pStyle w:val="PreformattedText"/>
+        <w:rPr>
+          <w:sz w:val="26"/>
+          <w:szCs w:val="26"/>
+          <w:highlight w:val="white"/>
+        </w:rPr>
+      </w:pPr>
+      <w:r>
+        <w:rPr/>
+        <w:t xml:space="preserve">    </w:t>
+      </w:r>
+    </w:p>
+    <w:p>
+      <w:pPr>
+        <w:pStyle w:val="PreformattedText"/>
+        <w:rPr>
+          <w:sz w:val="26"/>
+          <w:szCs w:val="26"/>
+          <w:highlight w:val="white"/>
+        </w:rPr>
+      </w:pPr>
+      <w:r>
+        <w:rPr/>
+        <w:t xml:space="preserve">    </w:t>
+      </w:r>
+      <w:r>
+        <w:rPr/>
+        <w:t>"""</w:t>
+      </w:r>
+    </w:p>
+    <w:p>
+      <w:pPr>
+        <w:pStyle w:val="PreformattedText"/>
+        <w:rPr>
+          <w:sz w:val="26"/>
+          <w:szCs w:val="26"/>
+          <w:highlight w:val="white"/>
+        </w:rPr>
+      </w:pPr>
+      <w:r>
+        <w:rPr/>
+        <w:t xml:space="preserve">    </w:t>
+      </w:r>
+      <w:r>
+        <w:rPr/>
+        <w:t xml:space="preserve">#merge the dataframes by their index. </w:t>
+      </w:r>
+    </w:p>
+    <w:p>
+      <w:pPr>
+        <w:pStyle w:val="PreformattedText"/>
+        <w:rPr>
+          <w:sz w:val="26"/>
+          <w:szCs w:val="26"/>
+          <w:highlight w:val="white"/>
+        </w:rPr>
+      </w:pPr>
+      <w:r>
+        <w:rPr/>
+        <w:t xml:space="preserve">    </w:t>
+      </w:r>
+      <w:r>
+        <w:rPr/>
+        <w:t>combined_df = new_name_table.merge(mark_table, left_index=True, right_index=True)</w:t>
+      </w:r>
+    </w:p>
+    <w:p>
+      <w:pPr>
+        <w:pStyle w:val="PreformattedText"/>
+        <w:rPr>
+          <w:sz w:val="26"/>
+          <w:szCs w:val="26"/>
+          <w:highlight w:val="white"/>
+        </w:rPr>
+      </w:pPr>
+      <w:r>
+        <w:rPr/>
+        <w:t xml:space="preserve">    </w:t>
+      </w:r>
+      <w:r>
+        <w:rPr/>
+        <w:t>upper_avg = combined_df[combined_df.Name.str.isupper()].mean()</w:t>
+      </w:r>
+    </w:p>
+    <w:p>
+      <w:pPr>
+        <w:pStyle w:val="PreformattedText"/>
+        <w:rPr>
+          <w:sz w:val="26"/>
+          <w:szCs w:val="26"/>
+          <w:highlight w:val="white"/>
+        </w:rPr>
+      </w:pPr>
+      <w:r>
+        <w:rPr/>
+        <w:t xml:space="preserve">    </w:t>
+      </w:r>
+      <w:r>
+        <w:rPr/>
+        <w:t>lower_avg = combined_df[combined_df.Name.str.islower()].mean()</w:t>
+      </w:r>
+    </w:p>
+    <w:p>
+      <w:pPr>
+        <w:pStyle w:val="PreformattedText"/>
+        <w:rPr>
+          <w:sz w:val="26"/>
+          <w:szCs w:val="26"/>
+          <w:highlight w:val="white"/>
+        </w:rPr>
+      </w:pPr>
+      <w:r>
+        <w:rPr/>
+        <w:t xml:space="preserve">    </w:t>
+      </w:r>
+      <w:r>
+        <w:rPr/>
+        <w:t>averages_df = pd.DataFrame({"Uppercase Average": upper_avg, "Lowercase Average": lower_avg})</w:t>
+      </w:r>
+    </w:p>
+    <w:p>
+      <w:pPr>
+        <w:pStyle w:val="PreformattedText"/>
+        <w:rPr>
+          <w:sz w:val="26"/>
+          <w:szCs w:val="26"/>
+          <w:highlight w:val="white"/>
+        </w:rPr>
+      </w:pPr>
+      <w:r>
+        <w:rPr/>
+        <w:t xml:space="preserve">    </w:t>
+      </w:r>
+      <w:r>
+        <w:rPr/>
+        <w:t>return averages_df</w:t>
+      </w:r>
+    </w:p>
+    <w:p>
+      <w:pPr>
+        <w:pStyle w:val="Normal"/>
+        <w:rPr>
+          <w:sz w:val="26"/>
+          <w:szCs w:val="26"/>
+          <w:highlight w:val="white"/>
+        </w:rPr>
+      </w:pPr>
+      <w:r>
+        <w:rPr/>
+        <w:t xml:space="preserve">code version: </w:t>
+      </w:r>
+      <w:hyperlink r:id="rId9">
+        <w:r>
+          <w:rPr>
+            <w:rStyle w:val="InternetLink"/>
+          </w:rPr>
+          <w:t>https://github.com/jdclifton2/DataScienceQuestions/blob/main/DataScienceQuestions.ipynb</w:t>
+        </w:r>
+      </w:hyperlink>
+    </w:p>
+    <w:p>
+      <w:pPr>
+        <w:pStyle w:val="Normal"/>
+        <w:ind w:left="720" w:hanging="0"/>
+        <w:rPr>
+          <w:sz w:val="26"/>
+          <w:szCs w:val="26"/>
+          <w:highlight w:val="white"/>
+        </w:rPr>
+      </w:pPr>
+      <w:r>
+        <w:rPr/>
       </w:r>
     </w:p>
     <w:p>
@@ -247,7 +1312,7 @@
                     </pic:cNvPicPr>
                   </pic:nvPicPr>
                   <pic:blipFill>
-                    <a:blip r:embed="rId2"/>
+                    <a:blip r:embed="rId10"/>
                     <a:stretch>
                       <a:fillRect/>
                     </a:stretch>
@@ -300,7 +1365,7 @@
                     </pic:cNvPicPr>
                   </pic:nvPicPr>
                   <pic:blipFill>
-                    <a:blip r:embed="rId3"/>
+                    <a:blip r:embed="rId11"/>
                     <a:stretch>
                       <a:fillRect/>
                     </a:stretch>
@@ -390,7 +1455,7 @@
         <w:pStyle w:val="Normal"/>
         <w:rPr/>
       </w:pPr>
-      <w:hyperlink r:id="rId4" w:tgtFrame="_blank">
+      <w:hyperlink r:id="rId13">
         <w:r>
           <w:rPr>
             <w:rStyle w:val="InternetLink"/>
@@ -405,6 +1470,56 @@
       <w:pPr>
         <w:pStyle w:val="Normal"/>
         <w:rPr>
+          <w:color w:val="1155CC"/>
+          <w:highlight w:val="white"/>
+        </w:rPr>
+      </w:pPr>
+      <w:r>
+        <w:rPr/>
+      </w:r>
+    </w:p>
+    <w:p>
+      <w:pPr>
+        <w:pStyle w:val="Normal"/>
+        <w:rPr/>
+      </w:pPr>
+      <w:r>
+        <w:rPr/>
+        <w:t>answer:</w:t>
+      </w:r>
+    </w:p>
+    <w:p>
+      <w:pPr>
+        <w:pStyle w:val="Normal"/>
+        <w:rPr/>
+      </w:pPr>
+      <w:hyperlink r:id="rId15">
+        <w:r>
+          <w:rPr>
+            <w:rStyle w:val="InternetLink"/>
+            <w:color w:val="1155CC"/>
+            <w:highlight w:val="white"/>
+          </w:rPr>
+          <w:t>https://github.com/jdclifton2/DataScienceQuestions/blob/main/DataScienceQuestions.ipynb</w:t>
+        </w:r>
+      </w:hyperlink>
+    </w:p>
+    <w:p>
+      <w:pPr>
+        <w:pStyle w:val="Normal"/>
+        <w:rPr>
+          <w:color w:val="1155CC"/>
+          <w:highlight w:val="white"/>
+        </w:rPr>
+      </w:pPr>
+      <w:r>
+        <w:rPr/>
+      </w:r>
+    </w:p>
+    <w:p>
+      <w:pPr>
+        <w:pStyle w:val="Normal"/>
+        <w:rPr>
           <w:sz w:val="26"/>
           <w:szCs w:val="26"/>
           <w:highlight w:val="white"/>
@@ -477,7 +1592,7 @@
           <w:highlight w:val="white"/>
         </w:rPr>
       </w:pPr>
-      <w:hyperlink r:id="rId5">
+      <w:hyperlink r:id="rId16">
         <w:r>
           <w:rPr>
             <w:color w:val="1155CC"/>
@@ -517,12 +1632,37 @@
         </w:rPr>
       </w:pPr>
       <w:r>
-        <w:rPr>
-          <w:sz w:val="26"/>
-          <w:szCs w:val="26"/>
-          <w:highlight w:val="white"/>
-        </w:rPr>
-        <w:tab/>
+        <w:rPr/>
+        <w:t>answer:</w:t>
+      </w:r>
+    </w:p>
+    <w:p>
+      <w:pPr>
+        <w:pStyle w:val="Normal"/>
+        <w:rPr/>
+      </w:pPr>
+      <w:hyperlink r:id="rId17">
+        <w:r>
+          <w:rPr>
+            <w:rStyle w:val="InternetLink"/>
+            <w:color w:val="1155CC"/>
+            <w:highlight w:val="white"/>
+          </w:rPr>
+          <w:t>https://github.com/jdclifton2/DataScienceQuestions/blob/main/DataScienceQuestions.ipynb</w:t>
+        </w:r>
+      </w:hyperlink>
+    </w:p>
+    <w:p>
+      <w:pPr>
+        <w:pStyle w:val="Normal"/>
+        <w:rPr>
+          <w:sz w:val="26"/>
+          <w:szCs w:val="26"/>
+          <w:highlight w:val="white"/>
+        </w:rPr>
+      </w:pPr>
+      <w:r>
+        <w:rPr/>
       </w:r>
     </w:p>
     <w:p>
@@ -619,53 +1759,25 @@
         </w:rPr>
       </w:pPr>
       <w:r>
-        <w:rPr/>
-      </w:r>
-    </w:p>
-    <w:p>
-      <w:pPr>
-        <w:pStyle w:val="Normal"/>
-        <w:rPr>
-          <w:sz w:val="26"/>
-          <w:szCs w:val="26"/>
-          <w:highlight w:val="white"/>
-        </w:rPr>
-      </w:pPr>
-      <w:r>
-        <w:rPr>
-          <w:b/>
-          <w:sz w:val="26"/>
-          <w:szCs w:val="26"/>
-          <w:highlight w:val="white"/>
-        </w:rPr>
-        <w:t xml:space="preserve">I would not use basic python or R. I would most likely use something like pyspark that would allow me to work with such a large dataset. </w:t>
-      </w:r>
-      <w:r>
-        <w:rPr>
-          <w:b/>
-          <w:sz w:val="26"/>
-          <w:szCs w:val="26"/>
-          <w:highlight w:val="white"/>
-        </w:rPr>
-        <w:t xml:space="preserve">Through in-memory caching, and optimized query execution, Spark can </w:t>
-      </w:r>
-      <w:r>
-        <w:rPr>
-          <w:b/>
-          <w:sz w:val="26"/>
-          <w:szCs w:val="26"/>
-          <w:highlight w:val="white"/>
-        </w:rPr>
-        <w:t>work with</w:t>
-      </w:r>
-      <w:r>
-        <w:rPr>
-          <w:b/>
-          <w:sz w:val="26"/>
-          <w:szCs w:val="26"/>
-          <w:highlight w:val="white"/>
-        </w:rPr>
-        <w:t xml:space="preserve"> data of any size.</w:t>
+        <w:rPr>
+          <w:sz w:val="26"/>
+          <w:szCs w:val="26"/>
+          <w:highlight w:val="white"/>
+        </w:rPr>
+      </w:r>
+    </w:p>
+    <w:p>
+      <w:pPr>
+        <w:pStyle w:val="Normal"/>
+        <w:rPr>
+          <w:sz w:val="26"/>
+          <w:szCs w:val="26"/>
+          <w:highlight w:val="white"/>
+        </w:rPr>
+      </w:pPr>
+      <w:r>
+        <w:rPr/>
+        <w:t>I would not use basic python or R. I would most likely use something like pyspark that would allow me to work with such a large dataset. Through in-memory caching, and optimized query execution, Spark can work with data of any size.</w:t>
       </w:r>
     </w:p>
     <w:p>
@@ -741,12 +1853,7 @@
         </w:rPr>
       </w:pPr>
       <w:r>
-        <w:rPr>
-          <w:b/>
-          <w:sz w:val="26"/>
-          <w:szCs w:val="26"/>
-          <w:highlight w:val="white"/>
-        </w:rPr>
+        <w:rPr/>
         <w:t xml:space="preserve">I would write a script to try and automate this task. </w:t>
       </w:r>
     </w:p>
@@ -806,12 +1913,7 @@
         </w:rPr>
       </w:pPr>
       <w:r>
-        <w:rPr>
-          <w:b/>
-          <w:sz w:val="26"/>
-          <w:szCs w:val="26"/>
-          <w:highlight w:val="white"/>
-        </w:rPr>
+        <w:rPr/>
         <w:t xml:space="preserve">My favorite mathematician is Sirinivasa Ramanujan. I find his background to be relatable and fascinating. For someone that had no formal education, he pioneered entire branches of mathematics. To this day much of his work is still not fully understood! He was a unique person and perhaps the greatest mathematician of all time. </w:t>
       </w:r>
     </w:p>
@@ -1141,7 +2243,6 @@
     <w:rPrDefault>
       <w:rPr>
         <w:rFonts w:ascii="Arial" w:hAnsi="Arial" w:eastAsia="Arial" w:cs="Arial"/>
-        <w:sz w:val="22"/>
         <w:szCs w:val="22"/>
         <w:lang w:val="en" w:eastAsia="en-US" w:bidi="ar-SA"/>
       </w:rPr>
@@ -1535,6 +2636,7 @@
     <w:qFormat/>
     <w:pPr>
       <w:widowControl/>
+      <w:suppressAutoHyphens w:val="true"/>
       <w:bidi w:val="0"/>
       <w:spacing w:lineRule="auto" w:line="276" w:before="0" w:after="0"/>
       <w:jc w:val="left"/>
@@ -1790,6 +2892,28 @@
       <w:rFonts w:ascii="Liberation Mono" w:hAnsi="Liberation Mono" w:eastAsia="Liberation Mono" w:cs="Liberation Mono"/>
       <w:sz w:val="20"/>
       <w:szCs w:val="20"/>
+    </w:rPr>
+  </w:style>
+  <w:style w:type="paragraph" w:styleId="TableContents">
+    <w:name w:val="Table Contents"/>
+    <w:basedOn w:val="Normal"/>
+    <w:qFormat/>
+    <w:pPr>
+      <w:suppressLineNumbers/>
+    </w:pPr>
+    <w:rPr/>
+  </w:style>
+  <w:style w:type="paragraph" w:styleId="TableHeading">
+    <w:name w:val="Table Heading"/>
+    <w:basedOn w:val="TableContents"/>
+    <w:qFormat/>
+    <w:pPr>
+      <w:suppressLineNumbers/>
+      <w:jc w:val="center"/>
+    </w:pPr>
+    <w:rPr>
+      <w:b/>
+      <w:bCs/>
     </w:rPr>
   </w:style>
   <w:style w:type="numbering" w:styleId="NoList" w:default="1">

</xml_diff>